<commit_message>
modifiche a svariati documenti
</commit_message>
<xml_diff>
--- a/Deliverables/DatiPersistenti_GAP.docx
+++ b/Deliverables/DatiPersistenti_GAP.docx
@@ -136,15 +136,7 @@
           <w:sz w:val="36"/>
         </w:rPr>
         <w:br/>
-        <w:t>System Design Document</w:t>
-      </w:r>
-      <w:r>
-        <w:rPr>
-          <w:rFonts w:ascii="Arial" w:hAnsi="Arial"/>
-          <w:b/>
-          <w:sz w:val="36"/>
-        </w:rPr>
-        <w:t xml:space="preserve"> (Dati Persistenti)</w:t>
+        <w:t>System Design Document (Dati Persistenti)</w:t>
       </w:r>
       <w:r>
         <w:rPr>
@@ -248,7 +240,7 @@
                     </pic:cNvPicPr>
                   </pic:nvPicPr>
                   <pic:blipFill>
-                    <a:blip r:embed="rId4" cstate="print">
+                    <a:blip r:embed="rId6" cstate="print">
                       <a:extLst>
                         <a:ext uri="{28A0092B-C50C-407E-A947-70E740481C1C}">
                           <a14:useLocalDpi xmlns:a14="http://schemas.microsoft.com/office/drawing/2010/main" val="0"/>
@@ -322,7 +314,31 @@
         <w:rPr>
           <w:sz w:val="32"/>
         </w:rPr>
-        <w:t>Data: 30/10/2021</w:t>
+        <w:t xml:space="preserve">Data: </w:t>
+      </w:r>
+      <w:r>
+        <w:rPr>
+          <w:sz w:val="32"/>
+        </w:rPr>
+        <w:t>04</w:t>
+      </w:r>
+      <w:r>
+        <w:rPr>
+          <w:sz w:val="32"/>
+        </w:rPr>
+        <w:t>/1</w:t>
+      </w:r>
+      <w:r>
+        <w:rPr>
+          <w:sz w:val="32"/>
+        </w:rPr>
+        <w:t>2</w:t>
+      </w:r>
+      <w:r>
+        <w:rPr>
+          <w:sz w:val="32"/>
+        </w:rPr>
+        <w:t>/2021</w:t>
       </w:r>
     </w:p>
     <w:p>
@@ -580,7 +596,7 @@
           <w:sz w:val="32"/>
         </w:rPr>
         <w:sectPr>
-          <w:footerReference w:type="default" r:id="rId5"/>
+          <w:footerReference w:type="default" r:id="rId7"/>
           <w:footnotePr>
             <w:pos w:val="beneathText"/>
           </w:footnotePr>
@@ -641,14 +657,7 @@
           <w:sz w:val="28"/>
           <w:szCs w:val="28"/>
         </w:rPr>
-        <w:t>GAP</w:t>
-      </w:r>
-      <w:r>
-        <w:rPr>
-          <w:sz w:val="28"/>
-          <w:szCs w:val="28"/>
-        </w:rPr>
-        <w:t xml:space="preserve"> ha necessità di salvare diversi dati persistenti come prodotti, utenti, fatture, ecc. È risultato opportuno, quindi, di adottare un Database di tipo relazionale come supporto al salvataggio di tali dati. La scelta di un DBMS rapido e relativamente leggero per svolgere tale compito è ricaduta su MySQL che offre numerosi vantaggi quali: </w:t>
+        <w:t xml:space="preserve">GAP ha necessità di salvare diversi dati persistenti come prodotti, utenti, fatture, ecc. È risultato opportuno, quindi, di adottare un Database di tipo relazionale come supporto al salvataggio di tali dati. La scelta di un DBMS rapido e relativamente leggero per svolgere tale compito è ricaduta su MySQL che offre numerosi vantaggi quali: </w:t>
       </w:r>
     </w:p>
     <w:p>
@@ -742,16 +751,7 @@
           <w:sz w:val="32"/>
           <w:szCs w:val="32"/>
         </w:rPr>
-        <w:t>5</w:t>
-      </w:r>
-      <w:r>
-        <w:rPr>
-          <w:b/>
-          <w:bCs/>
-          <w:sz w:val="32"/>
-          <w:szCs w:val="32"/>
-        </w:rPr>
-        <w:t>.1 Descrizione delle entità del Database</w:t>
+        <w:t>5.1 Descrizione delle entità del Database</w:t>
       </w:r>
     </w:p>
     <w:p>
@@ -1268,14 +1268,7 @@
           <w:sz w:val="28"/>
           <w:szCs w:val="28"/>
         </w:rPr>
-        <w:t>Profondità</w:t>
-      </w:r>
-      <w:r>
-        <w:rPr>
-          <w:sz w:val="28"/>
-          <w:szCs w:val="28"/>
-        </w:rPr>
-        <w:t xml:space="preserve"> int </w:t>
+        <w:t xml:space="preserve">Profondità int </w:t>
       </w:r>
     </w:p>
     <w:p>
@@ -2289,16 +2282,7 @@
           <w:sz w:val="32"/>
           <w:szCs w:val="32"/>
         </w:rPr>
-        <w:t>2</w:t>
-      </w:r>
-      <w:r>
-        <w:rPr>
-          <w:b/>
-          <w:bCs/>
-          <w:sz w:val="32"/>
-          <w:szCs w:val="32"/>
-        </w:rPr>
-        <w:t xml:space="preserve"> Diagramma dei dati persistenti</w:t>
+        <w:t>2 Diagramma dei dati persistenti</w:t>
       </w:r>
     </w:p>
     <w:p>
@@ -2334,7 +2318,7 @@
                     </pic:cNvPicPr>
                   </pic:nvPicPr>
                   <pic:blipFill>
-                    <a:blip r:embed="rId6">
+                    <a:blip r:embed="rId8">
                       <a:extLst>
                         <a:ext uri="{28A0092B-C50C-407E-A947-70E740481C1C}">
                           <a14:useLocalDpi xmlns:a14="http://schemas.microsoft.com/office/drawing/2010/main" val="0"/>
@@ -2499,7 +2483,7 @@
                     </pic:cNvPicPr>
                   </pic:nvPicPr>
                   <pic:blipFill>
-                    <a:blip r:embed="rId7">
+                    <a:blip r:embed="rId9">
                       <a:extLst>
                         <a:ext uri="{28A0092B-C50C-407E-A947-70E740481C1C}">
                           <a14:useLocalDpi xmlns:a14="http://schemas.microsoft.com/office/drawing/2010/main" val="0"/>
@@ -2539,6 +2523,31 @@
     </w:sectPr>
   </w:body>
 </w:document>
+</file>
+
+<file path=word/endnotes.xml><?xml version="1.0" encoding="utf-8"?>
+<w:endnotes xmlns:wpc="http://schemas.microsoft.com/office/word/2010/wordprocessingCanvas" xmlns:cx="http://schemas.microsoft.com/office/drawing/2014/chartex" xmlns:cx1="http://schemas.microsoft.com/office/drawing/2015/9/8/chartex" xmlns:cx2="http://schemas.microsoft.com/office/drawing/2015/10/21/chartex" xmlns:cx3="http://schemas.microsoft.com/office/drawing/2016/5/9/chartex" xmlns:cx4="http://schemas.microsoft.com/office/drawing/2016/5/10/chartex" xmlns:cx5="http://schemas.microsoft.com/office/drawing/2016/5/11/chartex" xmlns:cx6="http://schemas.microsoft.com/office/drawing/2016/5/12/chartex" xmlns:cx7="http://schemas.microsoft.com/office/drawing/2016/5/13/chartex" xmlns:cx8="http://schemas.microsoft.com/office/drawing/2016/5/14/chartex" xmlns:mc="http://schemas.openxmlformats.org/markup-compatibility/2006" xmlns:aink="http://schemas.microsoft.com/office/drawing/2016/ink" xmlns:am3d="http://schemas.microsoft.com/office/drawing/2017/model3d" xmlns:o="urn:schemas-microsoft-com:office:office" xmlns:r="http://schemas.openxmlformats.org/officeDocument/2006/relationships" xmlns:m="http://schemas.openxmlformats.org/officeDocument/2006/math" xmlns:v="urn:schemas-microsoft-com:vml" xmlns:wp14="http://schemas.microsoft.com/office/word/2010/wordprocessingDrawing" xmlns:wp="http://schemas.openxmlformats.org/drawingml/2006/wordprocessingDrawing" xmlns:w10="urn:schemas-microsoft-com:office:word" xmlns:w="http://schemas.openxmlformats.org/wordprocessingml/2006/main" xmlns:w14="http://schemas.microsoft.com/office/word/2010/wordml" xmlns:w15="http://schemas.microsoft.com/office/word/2012/wordml" xmlns:w16cex="http://schemas.microsoft.com/office/word/2018/wordml/cex" xmlns:w16cid="http://schemas.microsoft.com/office/word/2016/wordml/cid" xmlns:w16="http://schemas.microsoft.com/office/word/2018/wordml" xmlns:w16sdtdh="http://schemas.microsoft.com/office/word/2020/wordml/sdtdatahash" xmlns:w16se="http://schemas.microsoft.com/office/word/2015/wordml/symex" xmlns:wpg="http://schemas.microsoft.com/office/word/2010/wordprocessingGroup" xmlns:wpi="http://schemas.microsoft.com/office/word/2010/wordprocessingInk" xmlns:wne="http://schemas.microsoft.com/office/word/2006/wordml" xmlns:wps="http://schemas.microsoft.com/office/word/2010/wordprocessingShape" mc:Ignorable="w14 w15 w16se w16cid w16 w16cex w16sdtdh wp14">
+  <w:endnote w:type="separator" w:id="-1">
+    <w:p>
+      <w:pPr>
+        <w:spacing w:after="0" w:line="240" w:lineRule="auto"/>
+      </w:pPr>
+      <w:r>
+        <w:separator/>
+      </w:r>
+    </w:p>
+  </w:endnote>
+  <w:endnote w:type="continuationSeparator" w:id="0">
+    <w:p>
+      <w:pPr>
+        <w:spacing w:after="0" w:line="240" w:lineRule="auto"/>
+      </w:pPr>
+      <w:r>
+        <w:continuationSeparator/>
+      </w:r>
+    </w:p>
+  </w:endnote>
+</w:endnotes>
 </file>
 
 <file path=word/footer1.xml><?xml version="1.0" encoding="utf-8"?>
@@ -2597,18 +2606,7 @@
             <w:sz w:val="28"/>
             <w:szCs w:val="28"/>
           </w:rPr>
-          <w:instrText xml:space="preserve">PAGE   \* </w:instrText>
-        </w:r>
-        <w:r>
-          <w:rPr>
-            <w:b/>
-            <w:bCs/>
-            <w:i/>
-            <w:iCs/>
-            <w:sz w:val="28"/>
-            <w:szCs w:val="28"/>
-          </w:rPr>
-          <w:instrText>MERGEFORMAT</w:instrText>
+          <w:instrText>PAGE   \* MERGEFORMAT</w:instrText>
         </w:r>
         <w:r>
           <w:rPr>
@@ -2656,6 +2654,31 @@
     </w:pPr>
   </w:p>
 </w:ftr>
+</file>
+
+<file path=word/footnotes.xml><?xml version="1.0" encoding="utf-8"?>
+<w:footnotes xmlns:wpc="http://schemas.microsoft.com/office/word/2010/wordprocessingCanvas" xmlns:cx="http://schemas.microsoft.com/office/drawing/2014/chartex" xmlns:cx1="http://schemas.microsoft.com/office/drawing/2015/9/8/chartex" xmlns:cx2="http://schemas.microsoft.com/office/drawing/2015/10/21/chartex" xmlns:cx3="http://schemas.microsoft.com/office/drawing/2016/5/9/chartex" xmlns:cx4="http://schemas.microsoft.com/office/drawing/2016/5/10/chartex" xmlns:cx5="http://schemas.microsoft.com/office/drawing/2016/5/11/chartex" xmlns:cx6="http://schemas.microsoft.com/office/drawing/2016/5/12/chartex" xmlns:cx7="http://schemas.microsoft.com/office/drawing/2016/5/13/chartex" xmlns:cx8="http://schemas.microsoft.com/office/drawing/2016/5/14/chartex" xmlns:mc="http://schemas.openxmlformats.org/markup-compatibility/2006" xmlns:aink="http://schemas.microsoft.com/office/drawing/2016/ink" xmlns:am3d="http://schemas.microsoft.com/office/drawing/2017/model3d" xmlns:o="urn:schemas-microsoft-com:office:office" xmlns:r="http://schemas.openxmlformats.org/officeDocument/2006/relationships" xmlns:m="http://schemas.openxmlformats.org/officeDocument/2006/math" xmlns:v="urn:schemas-microsoft-com:vml" xmlns:wp14="http://schemas.microsoft.com/office/word/2010/wordprocessingDrawing" xmlns:wp="http://schemas.openxmlformats.org/drawingml/2006/wordprocessingDrawing" xmlns:w10="urn:schemas-microsoft-com:office:word" xmlns:w="http://schemas.openxmlformats.org/wordprocessingml/2006/main" xmlns:w14="http://schemas.microsoft.com/office/word/2010/wordml" xmlns:w15="http://schemas.microsoft.com/office/word/2012/wordml" xmlns:w16cex="http://schemas.microsoft.com/office/word/2018/wordml/cex" xmlns:w16cid="http://schemas.microsoft.com/office/word/2016/wordml/cid" xmlns:w16="http://schemas.microsoft.com/office/word/2018/wordml" xmlns:w16sdtdh="http://schemas.microsoft.com/office/word/2020/wordml/sdtdatahash" xmlns:w16se="http://schemas.microsoft.com/office/word/2015/wordml/symex" xmlns:wpg="http://schemas.microsoft.com/office/word/2010/wordprocessingGroup" xmlns:wpi="http://schemas.microsoft.com/office/word/2010/wordprocessingInk" xmlns:wne="http://schemas.microsoft.com/office/word/2006/wordml" xmlns:wps="http://schemas.microsoft.com/office/word/2010/wordprocessingShape" mc:Ignorable="w14 w15 w16se w16cid w16 w16cex w16sdtdh wp14">
+  <w:footnote w:type="separator" w:id="-1">
+    <w:p>
+      <w:pPr>
+        <w:spacing w:after="0" w:line="240" w:lineRule="auto"/>
+      </w:pPr>
+      <w:r>
+        <w:separator/>
+      </w:r>
+    </w:p>
+  </w:footnote>
+  <w:footnote w:type="continuationSeparator" w:id="0">
+    <w:p>
+      <w:pPr>
+        <w:spacing w:after="0" w:line="240" w:lineRule="auto"/>
+      </w:pPr>
+      <w:r>
+        <w:continuationSeparator/>
+      </w:r>
+    </w:p>
+  </w:footnote>
+</w:footnotes>
 </file>
 
 <file path=word/styles.xml><?xml version="1.0" encoding="utf-8"?>

</xml_diff>